<commit_message>
Added justification to why i choose the metrics
</commit_message>
<xml_diff>
--- a/MLDP Program Codes Submission Declaration.docx
+++ b/MLDP Program Codes Submission Declaration.docx
@@ -471,10 +471,7 @@
         <w:tab/>
         <w:t>:</w:t>
       </w:r>
-    </w:p>
-    <w:p>
-      <w:pPr>
-        <w:spacing w:after="0" w:line="240" w:lineRule="auto"/>
+      <w:r>
         <w:rPr>
           <w:rFonts w:ascii="Arial" w:eastAsia="DengXian" w:hAnsi="Arial" w:cs="Arial"/>
           <w:kern w:val="0"/>
@@ -483,7 +480,8 @@
           <w:lang w:eastAsia="en-US"/>
           <w14:ligatures w14:val="none"/>
         </w:rPr>
-      </w:pPr>
+        <w:t xml:space="preserve"> Wong Yong Xiang (2401613A)</w:t>
+      </w:r>
     </w:p>
     <w:p>
       <w:pPr>
@@ -497,7 +495,10 @@
           <w14:ligatures w14:val="none"/>
         </w:rPr>
       </w:pPr>
-      <w:r>
+    </w:p>
+    <w:p>
+      <w:pPr>
+        <w:spacing w:after="0" w:line="240" w:lineRule="auto"/>
         <w:rPr>
           <w:rFonts w:ascii="Arial" w:eastAsia="DengXian" w:hAnsi="Arial" w:cs="Arial"/>
           <w:kern w:val="0"/>
@@ -506,52 +507,7 @@
           <w:lang w:eastAsia="en-US"/>
           <w14:ligatures w14:val="none"/>
         </w:rPr>
-        <w:t>Tutorial Group</w:t>
-      </w:r>
-      <w:r>
-        <w:rPr>
-          <w:rFonts w:ascii="Arial" w:eastAsia="DengXian" w:hAnsi="Arial" w:cs="Arial"/>
-          <w:kern w:val="0"/>
-          <w:sz w:val="28"/>
-          <w:szCs w:val="28"/>
-          <w:lang w:val="en-GB" w:eastAsia="en-US"/>
-          <w14:ligatures w14:val="none"/>
-        </w:rPr>
-        <w:tab/>
-      </w:r>
-      <w:r>
-        <w:rPr>
-          <w:rFonts w:ascii="Arial" w:eastAsia="DengXian" w:hAnsi="Arial" w:cs="Arial"/>
-          <w:kern w:val="0"/>
-          <w:sz w:val="28"/>
-          <w:szCs w:val="28"/>
-          <w:lang w:val="en-GB" w:eastAsia="en-US"/>
-          <w14:ligatures w14:val="none"/>
-        </w:rPr>
-        <w:tab/>
-      </w:r>
-      <w:r>
-        <w:rPr>
-          <w:rFonts w:ascii="Arial" w:eastAsia="DengXian" w:hAnsi="Arial" w:cs="Arial"/>
-          <w:kern w:val="0"/>
-          <w:sz w:val="28"/>
-          <w:szCs w:val="28"/>
-          <w:lang w:val="en-GB" w:eastAsia="en-US"/>
-          <w14:ligatures w14:val="none"/>
-        </w:rPr>
-        <w:tab/>
-      </w:r>
-      <w:r>
-        <w:rPr>
-          <w:rFonts w:ascii="Arial" w:eastAsia="DengXian" w:hAnsi="Arial" w:cs="Arial"/>
-          <w:kern w:val="0"/>
-          <w:sz w:val="28"/>
-          <w:szCs w:val="28"/>
-          <w:lang w:val="en-GB" w:eastAsia="en-US"/>
-          <w14:ligatures w14:val="none"/>
-        </w:rPr>
-        <w:tab/>
-      </w:r>
+      </w:pPr>
       <w:r>
         <w:rPr>
           <w:rFonts w:ascii="Arial" w:eastAsia="DengXian" w:hAnsi="Arial" w:cs="Arial"/>
@@ -561,39 +517,80 @@
           <w:lang w:eastAsia="en-US"/>
           <w14:ligatures w14:val="none"/>
         </w:rPr>
-        <w:t xml:space="preserve">:  </w:t>
-      </w:r>
-    </w:p>
-    <w:p>
-      <w:pPr>
-        <w:spacing w:after="0" w:line="240" w:lineRule="auto"/>
-        <w:rPr>
-          <w:rFonts w:ascii="Arial" w:eastAsia="Arial" w:hAnsi="Arial" w:cs="Arial"/>
+        <w:t>Tutorial Group</w:t>
+      </w:r>
+      <w:r>
+        <w:rPr>
+          <w:rFonts w:ascii="Arial" w:eastAsia="DengXian" w:hAnsi="Arial" w:cs="Arial"/>
+          <w:kern w:val="0"/>
+          <w:sz w:val="28"/>
+          <w:szCs w:val="28"/>
+          <w:lang w:val="en-GB" w:eastAsia="en-US"/>
+          <w14:ligatures w14:val="none"/>
+        </w:rPr>
+        <w:tab/>
+      </w:r>
+      <w:r>
+        <w:rPr>
+          <w:rFonts w:ascii="Arial" w:eastAsia="DengXian" w:hAnsi="Arial" w:cs="Arial"/>
+          <w:kern w:val="0"/>
+          <w:sz w:val="28"/>
+          <w:szCs w:val="28"/>
+          <w:lang w:val="en-GB" w:eastAsia="en-US"/>
+          <w14:ligatures w14:val="none"/>
+        </w:rPr>
+        <w:tab/>
+      </w:r>
+      <w:r>
+        <w:rPr>
+          <w:rFonts w:ascii="Arial" w:eastAsia="DengXian" w:hAnsi="Arial" w:cs="Arial"/>
+          <w:kern w:val="0"/>
+          <w:sz w:val="28"/>
+          <w:szCs w:val="28"/>
+          <w:lang w:val="en-GB" w:eastAsia="en-US"/>
+          <w14:ligatures w14:val="none"/>
+        </w:rPr>
+        <w:tab/>
+      </w:r>
+      <w:r>
+        <w:rPr>
+          <w:rFonts w:ascii="Arial" w:eastAsia="DengXian" w:hAnsi="Arial" w:cs="Arial"/>
+          <w:kern w:val="0"/>
+          <w:sz w:val="28"/>
+          <w:szCs w:val="28"/>
+          <w:lang w:val="en-GB" w:eastAsia="en-US"/>
+          <w14:ligatures w14:val="none"/>
+        </w:rPr>
+        <w:tab/>
+      </w:r>
+      <w:r>
+        <w:rPr>
+          <w:rFonts w:ascii="Arial" w:eastAsia="DengXian" w:hAnsi="Arial" w:cs="Arial"/>
           <w:kern w:val="0"/>
           <w:sz w:val="28"/>
           <w:szCs w:val="28"/>
           <w:lang w:eastAsia="en-US"/>
           <w14:ligatures w14:val="none"/>
         </w:rPr>
-      </w:pPr>
-      <w:r>
-        <w:rPr>
-          <w:rFonts w:ascii="Arial" w:eastAsia="Segoe UI" w:hAnsi="Arial" w:cs="Arial"/>
-          <w:color w:val="FFFFFF"/>
+        <w:t xml:space="preserve">: </w:t>
+      </w:r>
+      <w:r>
+        <w:rPr>
+          <w:rFonts w:ascii="Arial" w:eastAsia="DengXian" w:hAnsi="Arial" w:cs="Arial"/>
           <w:kern w:val="0"/>
           <w:sz w:val="28"/>
           <w:szCs w:val="28"/>
           <w:lang w:eastAsia="en-US"/>
           <w14:ligatures w14:val="none"/>
         </w:rPr>
-        <w:t>Jenny LING (TP)</w:t>
+        <w:t>B01</w:t>
       </w:r>
     </w:p>
     <w:p>
       <w:pPr>
         <w:spacing w:after="0" w:line="240" w:lineRule="auto"/>
         <w:rPr>
-          <w:rFonts w:ascii="Arial" w:eastAsia="DengXian" w:hAnsi="Arial" w:cs="Arial"/>
+          <w:rFonts w:ascii="Arial" w:eastAsia="Arial" w:hAnsi="Arial" w:cs="Arial"/>
           <w:kern w:val="0"/>
           <w:sz w:val="28"/>
           <w:szCs w:val="28"/>
@@ -603,81 +600,31 @@
       </w:pPr>
       <w:r>
         <w:rPr>
-          <w:rFonts w:ascii="Arial" w:eastAsia="DengXian" w:hAnsi="Arial" w:cs="Arial"/>
+          <w:rFonts w:ascii="Arial" w:eastAsia="Segoe UI" w:hAnsi="Arial" w:cs="Arial"/>
+          <w:color w:val="FFFFFF"/>
           <w:kern w:val="0"/>
           <w:sz w:val="28"/>
           <w:szCs w:val="28"/>
           <w:lang w:eastAsia="en-US"/>
           <w14:ligatures w14:val="none"/>
         </w:rPr>
-        <w:t>Tutor</w:t>
-      </w:r>
-      <w:r>
-        <w:rPr>
-          <w:rFonts w:ascii="Arial" w:eastAsia="DengXian" w:hAnsi="Arial" w:cs="Arial"/>
+        <w:t>Jenny LING (TP)</w:t>
+      </w:r>
+    </w:p>
+    <w:p>
+      <w:pPr>
+        <w:spacing w:line="240" w:lineRule="auto"/>
+        <w:rPr>
+          <w:rFonts w:ascii="Arial" w:eastAsia="DengXian" w:hAnsi="Arial" w:cs="Arial"/>
+          <w:b/>
+          <w:bCs/>
           <w:kern w:val="0"/>
           <w:sz w:val="28"/>
           <w:szCs w:val="28"/>
-          <w:lang w:val="en-GB" w:eastAsia="en-US"/>
-          <w14:ligatures w14:val="none"/>
-        </w:rPr>
-        <w:tab/>
-      </w:r>
-      <w:r>
-        <w:rPr>
-          <w:rFonts w:ascii="Arial" w:eastAsia="DengXian" w:hAnsi="Arial" w:cs="Arial"/>
-          <w:kern w:val="0"/>
-          <w:sz w:val="28"/>
-          <w:szCs w:val="28"/>
-          <w:lang w:val="en-GB" w:eastAsia="en-US"/>
-          <w14:ligatures w14:val="none"/>
-        </w:rPr>
-        <w:tab/>
-      </w:r>
-      <w:r>
-        <w:rPr>
-          <w:rFonts w:ascii="Arial" w:eastAsia="DengXian" w:hAnsi="Arial" w:cs="Arial"/>
-          <w:kern w:val="0"/>
-          <w:sz w:val="28"/>
-          <w:szCs w:val="28"/>
-          <w:lang w:val="en-GB" w:eastAsia="en-US"/>
-          <w14:ligatures w14:val="none"/>
-        </w:rPr>
-        <w:tab/>
-      </w:r>
-      <w:r>
-        <w:rPr>
-          <w:rFonts w:ascii="Arial" w:eastAsia="DengXian" w:hAnsi="Arial" w:cs="Arial"/>
-          <w:kern w:val="0"/>
-          <w:sz w:val="28"/>
-          <w:szCs w:val="28"/>
-          <w:lang w:val="en-GB" w:eastAsia="en-US"/>
-          <w14:ligatures w14:val="none"/>
-        </w:rPr>
-        <w:tab/>
-      </w:r>
-      <w:r>
-        <w:rPr>
-          <w:rFonts w:ascii="Arial" w:eastAsia="DengXian" w:hAnsi="Arial" w:cs="Arial"/>
-          <w:kern w:val="0"/>
-          <w:sz w:val="28"/>
-          <w:szCs w:val="28"/>
-          <w:lang w:val="en-GB" w:eastAsia="en-US"/>
-          <w14:ligatures w14:val="none"/>
-        </w:rPr>
-        <w:tab/>
-      </w:r>
-      <w:r>
-        <w:rPr>
-          <w:rFonts w:ascii="Arial" w:eastAsia="DengXian" w:hAnsi="Arial" w:cs="Arial"/>
-          <w:kern w:val="0"/>
-          <w:sz w:val="28"/>
-          <w:szCs w:val="28"/>
-          <w:lang w:val="en-GB" w:eastAsia="en-US"/>
-          <w14:ligatures w14:val="none"/>
-        </w:rPr>
-        <w:tab/>
-      </w:r>
+          <w:lang w:val="en-US" w:eastAsia="en-US"/>
+          <w14:ligatures w14:val="none"/>
+        </w:rPr>
+      </w:pPr>
       <w:r>
         <w:rPr>
           <w:rFonts w:ascii="Arial" w:eastAsia="DengXian" w:hAnsi="Arial" w:cs="Arial"/>
@@ -687,12 +634,75 @@
           <w:lang w:eastAsia="en-US"/>
           <w14:ligatures w14:val="none"/>
         </w:rPr>
-        <w:t xml:space="preserve">: </w:t>
-      </w:r>
-    </w:p>
-    <w:p>
-      <w:pPr>
-        <w:spacing w:after="0" w:line="240" w:lineRule="auto"/>
+        <w:t>Tutor</w:t>
+      </w:r>
+      <w:r>
+        <w:rPr>
+          <w:rFonts w:ascii="Arial" w:eastAsia="DengXian" w:hAnsi="Arial" w:cs="Arial"/>
+          <w:kern w:val="0"/>
+          <w:sz w:val="28"/>
+          <w:szCs w:val="28"/>
+          <w:lang w:val="en-GB" w:eastAsia="en-US"/>
+          <w14:ligatures w14:val="none"/>
+        </w:rPr>
+        <w:tab/>
+      </w:r>
+      <w:r>
+        <w:rPr>
+          <w:rFonts w:ascii="Arial" w:eastAsia="DengXian" w:hAnsi="Arial" w:cs="Arial"/>
+          <w:kern w:val="0"/>
+          <w:sz w:val="28"/>
+          <w:szCs w:val="28"/>
+          <w:lang w:val="en-GB" w:eastAsia="en-US"/>
+          <w14:ligatures w14:val="none"/>
+        </w:rPr>
+        <w:tab/>
+      </w:r>
+      <w:r>
+        <w:rPr>
+          <w:rFonts w:ascii="Arial" w:eastAsia="DengXian" w:hAnsi="Arial" w:cs="Arial"/>
+          <w:kern w:val="0"/>
+          <w:sz w:val="28"/>
+          <w:szCs w:val="28"/>
+          <w:lang w:val="en-GB" w:eastAsia="en-US"/>
+          <w14:ligatures w14:val="none"/>
+        </w:rPr>
+        <w:tab/>
+      </w:r>
+      <w:r>
+        <w:rPr>
+          <w:rFonts w:ascii="Arial" w:eastAsia="DengXian" w:hAnsi="Arial" w:cs="Arial"/>
+          <w:kern w:val="0"/>
+          <w:sz w:val="28"/>
+          <w:szCs w:val="28"/>
+          <w:lang w:val="en-GB" w:eastAsia="en-US"/>
+          <w14:ligatures w14:val="none"/>
+        </w:rPr>
+        <w:tab/>
+      </w:r>
+      <w:r>
+        <w:rPr>
+          <w:rFonts w:ascii="Arial" w:eastAsia="DengXian" w:hAnsi="Arial" w:cs="Arial"/>
+          <w:kern w:val="0"/>
+          <w:sz w:val="28"/>
+          <w:szCs w:val="28"/>
+          <w:lang w:val="en-GB" w:eastAsia="en-US"/>
+          <w14:ligatures w14:val="none"/>
+        </w:rPr>
+        <w:tab/>
+      </w:r>
+      <w:r>
+        <w:rPr>
+          <w:rFonts w:ascii="Arial" w:eastAsia="DengXian" w:hAnsi="Arial" w:cs="Arial"/>
+          <w:kern w:val="0"/>
+          <w:sz w:val="28"/>
+          <w:szCs w:val="28"/>
+          <w:lang w:val="en-GB" w:eastAsia="en-US"/>
+          <w14:ligatures w14:val="none"/>
+        </w:rPr>
+        <w:tab/>
+      </w:r>
+      <w:r>
         <w:rPr>
           <w:rFonts w:ascii="Arial" w:eastAsia="DengXian" w:hAnsi="Arial" w:cs="Arial"/>
           <w:kern w:val="0"/>
@@ -701,7 +711,19 @@
           <w:lang w:eastAsia="en-US"/>
           <w14:ligatures w14:val="none"/>
         </w:rPr>
-      </w:pPr>
+        <w:t xml:space="preserve">: </w:t>
+      </w:r>
+      <w:r>
+        <w:rPr>
+          <w:rFonts w:ascii="Arial" w:eastAsia="DengXian" w:hAnsi="Arial" w:cs="Arial"/>
+          <w:kern w:val="0"/>
+          <w:sz w:val="28"/>
+          <w:szCs w:val="28"/>
+          <w:lang w:val="en-US" w:eastAsia="en-US"/>
+          <w14:ligatures w14:val="none"/>
+        </w:rPr>
+        <w:t>Ruchir SRIVASTAVA</w:t>
+      </w:r>
     </w:p>
     <w:p>
       <w:pPr>
@@ -715,7 +737,10 @@
           <w14:ligatures w14:val="none"/>
         </w:rPr>
       </w:pPr>
-      <w:r>
+    </w:p>
+    <w:p>
+      <w:pPr>
+        <w:spacing w:after="0" w:line="240" w:lineRule="auto"/>
         <w:rPr>
           <w:rFonts w:ascii="Arial" w:eastAsia="DengXian" w:hAnsi="Arial" w:cs="Arial"/>
           <w:kern w:val="0"/>
@@ -724,52 +749,7 @@
           <w:lang w:eastAsia="en-US"/>
           <w14:ligatures w14:val="none"/>
         </w:rPr>
-        <w:t>Submission Date</w:t>
-      </w:r>
-      <w:r>
-        <w:rPr>
-          <w:rFonts w:ascii="Arial" w:eastAsia="DengXian" w:hAnsi="Arial" w:cs="Arial"/>
-          <w:kern w:val="0"/>
-          <w:sz w:val="28"/>
-          <w:szCs w:val="28"/>
-          <w:lang w:val="en-GB" w:eastAsia="en-US"/>
-          <w14:ligatures w14:val="none"/>
-        </w:rPr>
-        <w:tab/>
-      </w:r>
-      <w:r>
-        <w:rPr>
-          <w:rFonts w:ascii="Arial" w:eastAsia="DengXian" w:hAnsi="Arial" w:cs="Arial"/>
-          <w:kern w:val="0"/>
-          <w:sz w:val="28"/>
-          <w:szCs w:val="28"/>
-          <w:lang w:val="en-GB" w:eastAsia="en-US"/>
-          <w14:ligatures w14:val="none"/>
-        </w:rPr>
-        <w:tab/>
-      </w:r>
-      <w:r>
-        <w:rPr>
-          <w:rFonts w:ascii="Arial" w:eastAsia="DengXian" w:hAnsi="Arial" w:cs="Arial"/>
-          <w:kern w:val="0"/>
-          <w:sz w:val="28"/>
-          <w:szCs w:val="28"/>
-          <w:lang w:val="en-GB" w:eastAsia="en-US"/>
-          <w14:ligatures w14:val="none"/>
-        </w:rPr>
-        <w:tab/>
-      </w:r>
-      <w:r>
-        <w:rPr>
-          <w:rFonts w:ascii="Arial" w:eastAsia="DengXian" w:hAnsi="Arial" w:cs="Arial"/>
-          <w:kern w:val="0"/>
-          <w:sz w:val="28"/>
-          <w:szCs w:val="28"/>
-          <w:lang w:val="en-GB" w:eastAsia="en-US"/>
-          <w14:ligatures w14:val="none"/>
-        </w:rPr>
-        <w:tab/>
-      </w:r>
+      </w:pPr>
       <w:r>
         <w:rPr>
           <w:rFonts w:ascii="Arial" w:eastAsia="DengXian" w:hAnsi="Arial" w:cs="Arial"/>
@@ -779,7 +759,73 @@
           <w:lang w:eastAsia="en-US"/>
           <w14:ligatures w14:val="none"/>
         </w:rPr>
+        <w:t>Submission Date</w:t>
+      </w:r>
+      <w:r>
+        <w:rPr>
+          <w:rFonts w:ascii="Arial" w:eastAsia="DengXian" w:hAnsi="Arial" w:cs="Arial"/>
+          <w:kern w:val="0"/>
+          <w:sz w:val="28"/>
+          <w:szCs w:val="28"/>
+          <w:lang w:val="en-GB" w:eastAsia="en-US"/>
+          <w14:ligatures w14:val="none"/>
+        </w:rPr>
+        <w:tab/>
+      </w:r>
+      <w:r>
+        <w:rPr>
+          <w:rFonts w:ascii="Arial" w:eastAsia="DengXian" w:hAnsi="Arial" w:cs="Arial"/>
+          <w:kern w:val="0"/>
+          <w:sz w:val="28"/>
+          <w:szCs w:val="28"/>
+          <w:lang w:val="en-GB" w:eastAsia="en-US"/>
+          <w14:ligatures w14:val="none"/>
+        </w:rPr>
+        <w:tab/>
+      </w:r>
+      <w:r>
+        <w:rPr>
+          <w:rFonts w:ascii="Arial" w:eastAsia="DengXian" w:hAnsi="Arial" w:cs="Arial"/>
+          <w:kern w:val="0"/>
+          <w:sz w:val="28"/>
+          <w:szCs w:val="28"/>
+          <w:lang w:val="en-GB" w:eastAsia="en-US"/>
+          <w14:ligatures w14:val="none"/>
+        </w:rPr>
+        <w:tab/>
+      </w:r>
+      <w:r>
+        <w:rPr>
+          <w:rFonts w:ascii="Arial" w:eastAsia="DengXian" w:hAnsi="Arial" w:cs="Arial"/>
+          <w:kern w:val="0"/>
+          <w:sz w:val="28"/>
+          <w:szCs w:val="28"/>
+          <w:lang w:val="en-GB" w:eastAsia="en-US"/>
+          <w14:ligatures w14:val="none"/>
+        </w:rPr>
+        <w:tab/>
+      </w:r>
+      <w:r>
+        <w:rPr>
+          <w:rFonts w:ascii="Arial" w:eastAsia="DengXian" w:hAnsi="Arial" w:cs="Arial"/>
+          <w:kern w:val="0"/>
+          <w:sz w:val="28"/>
+          <w:szCs w:val="28"/>
+          <w:lang w:eastAsia="en-US"/>
+          <w14:ligatures w14:val="none"/>
+        </w:rPr>
         <w:t xml:space="preserve">: </w:t>
+      </w:r>
+      <w:r>
+        <w:rPr>
+          <w:rFonts w:ascii="Arial" w:eastAsia="DengXian" w:hAnsi="Arial" w:cs="Arial"/>
+          <w:kern w:val="0"/>
+          <w:sz w:val="28"/>
+          <w:szCs w:val="28"/>
+          <w:lang w:eastAsia="en-US"/>
+          <w14:ligatures w14:val="none"/>
+        </w:rPr>
+        <w:t>11/2/2026</w:t>
       </w:r>
     </w:p>
     <w:p>
@@ -1332,10 +1378,10 @@
                   <v:path o:extrusionok="f" gradientshapeok="t" o:connecttype="rect"/>
                   <o:lock v:ext="edit" aspectratio="t"/>
                 </v:shapetype>
-                <v:shape id="_x0000_i1025" type="#_x0000_t75" style="width:74.65pt;height:49.35pt" o:ole="">
+                <v:shape id="_x0000_i1025" type="#_x0000_t75" style="width:74.8pt;height:49.55pt" o:ole="">
                   <v:imagedata r:id="rId12" o:title=""/>
                 </v:shape>
-                <o:OLEObject Type="Embed" ProgID="Acrobat.Document.DC" ShapeID="_x0000_i1025" DrawAspect="Icon" ObjectID="_1826877311" r:id="rId13"/>
+                <o:OLEObject Type="Embed" ProgID="Acrobat.Document.DC" ShapeID="_x0000_i1025" DrawAspect="Icon" ObjectID="_1832257872" r:id="rId13"/>
               </w:object>
             </w:r>
           </w:p>
@@ -1559,7 +1605,27 @@
                 <w:lang w:val="en-US"/>
                 <w14:ligatures w14:val="none"/>
               </w:rPr>
-              <w:t>The content generated by AI tools are not retrievable except by the user who generated them, so they are considered non-recoverable sources. Although non-recoverable data or quotations in APA Style papers are usually cited as personal communications, with ChatGPT-generated text there is no person communicating. Quoting text from ChatGPT chat is therefore more like sharing the output of an algorithm, with a reference list entry and the corresponding in-text citation.</w:t>
+              <w:t xml:space="preserve">The content generated by AI tools </w:t>
+            </w:r>
+            <w:proofErr w:type="gramStart"/>
+            <w:r>
+              <w:rPr>
+                <w:rFonts w:ascii="Arial" w:eastAsia="Times New Roman" w:hAnsi="Arial" w:cs="Arial"/>
+                <w:kern w:val="0"/>
+                <w:lang w:val="en-US"/>
+                <w14:ligatures w14:val="none"/>
+              </w:rPr>
+              <w:t>are</w:t>
+            </w:r>
+            <w:proofErr w:type="gramEnd"/>
+            <w:r>
+              <w:rPr>
+                <w:rFonts w:ascii="Arial" w:eastAsia="Times New Roman" w:hAnsi="Arial" w:cs="Arial"/>
+                <w:kern w:val="0"/>
+                <w:lang w:val="en-US"/>
+                <w14:ligatures w14:val="none"/>
+              </w:rPr>
+              <w:t xml:space="preserve"> not retrievable except by the user who generated them, so they are considered non-recoverable sources. Although non-recoverable data or quotations in APA Style papers are usually cited as personal communications, with ChatGPT-generated text there is no person communicating. Quoting text from ChatGPT chat is therefore more like sharing the output of an algorithm, with a reference list entry and the corresponding in-text citation.</w:t>
             </w:r>
           </w:p>
           <w:p>
@@ -1913,39 +1979,9 @@
           <w:bCs/>
           <w:sz w:val="22"/>
           <w:szCs w:val="22"/>
-        </w:rPr>
-      </w:pPr>
-      <w:r>
-        <w:rPr>
-          <w:b/>
-          <w:bCs/>
-          <w:sz w:val="22"/>
-          <w:szCs w:val="22"/>
-        </w:rPr>
-        <w:br w:type="page"/>
-      </w:r>
-    </w:p>
-    <w:p>
-      <w:pPr>
-        <w:rPr>
-          <w:b/>
-          <w:bCs/>
-          <w:sz w:val="22"/>
-          <w:szCs w:val="22"/>
           <w:u w:val="single"/>
         </w:rPr>
       </w:pPr>
-      <w:r>
-        <w:rPr>
-          <w:b/>
-          <w:bCs/>
-          <w:sz w:val="22"/>
-          <w:szCs w:val="22"/>
-          <w:u w:val="single"/>
-        </w:rPr>
-        <w:lastRenderedPageBreak/>
-        <w:t>References / Citations / Use of Gen AI tools</w:t>
-      </w:r>
       <w:r>
         <w:rPr>
           <w:b/>
@@ -1982,7 +2018,9 @@
                 <w:szCs w:val="22"/>
               </w:rPr>
             </w:pPr>
-            <w:r>
+          </w:p>
+          <w:p>
+            <w:pPr>
               <w:rPr>
                 <w:rFonts w:ascii="Arial" w:hAnsi="Arial" w:cs="Arial"/>
                 <w:b/>
@@ -1990,15 +2028,147 @@
                 <w:sz w:val="22"/>
                 <w:szCs w:val="22"/>
               </w:rPr>
-              <w:lastRenderedPageBreak/>
+            </w:pPr>
+            <w:r>
+              <w:rPr>
+                <w:rFonts w:ascii="Arial" w:hAnsi="Arial" w:cs="Arial"/>
+                <w:b/>
+                <w:bCs/>
+                <w:sz w:val="22"/>
+                <w:szCs w:val="22"/>
+              </w:rPr>
               <w:t>Source of dataset</w:t>
             </w:r>
+          </w:p>
+          <w:p>
+            <w:pPr>
+              <w:rPr>
+                <w:rFonts w:ascii="Arial" w:hAnsi="Arial" w:cs="Arial"/>
+                <w:b/>
+                <w:bCs/>
+                <w:sz w:val="22"/>
+                <w:szCs w:val="22"/>
+              </w:rPr>
+            </w:pPr>
           </w:p>
         </w:tc>
         <w:tc>
           <w:tcPr>
             <w:tcW w:w="6681" w:type="dxa"/>
           </w:tcPr>
+          <w:p>
+            <w:pPr>
+              <w:rPr>
+                <w:rFonts w:ascii="Arial" w:hAnsi="Arial" w:cs="Arial"/>
+                <w:sz w:val="22"/>
+                <w:szCs w:val="22"/>
+              </w:rPr>
+            </w:pPr>
+          </w:p>
+          <w:p>
+            <w:pPr>
+              <w:rPr>
+                <w:rFonts w:ascii="Arial" w:hAnsi="Arial" w:cs="Arial"/>
+                <w:sz w:val="22"/>
+                <w:szCs w:val="22"/>
+              </w:rPr>
+            </w:pPr>
+            <w:hyperlink r:id="rId15" w:history="1">
+              <w:r>
+                <w:rPr>
+                  <w:rStyle w:val="Hyperlink"/>
+                  <w:rFonts w:ascii="Arial" w:hAnsi="Arial" w:cs="Arial"/>
+                  <w:sz w:val="22"/>
+                  <w:szCs w:val="22"/>
+                </w:rPr>
+                <w:t>https://www.kaggle.com/datasets/new-york-city/nyc-property-sales</w:t>
+              </w:r>
+            </w:hyperlink>
+          </w:p>
+        </w:tc>
+      </w:tr>
+      <w:tr>
+        <w:tc>
+          <w:tcPr>
+            <w:tcW w:w="2335" w:type="dxa"/>
+          </w:tcPr>
+          <w:p>
+            <w:pPr>
+              <w:rPr>
+                <w:rFonts w:ascii="Arial" w:hAnsi="Arial" w:cs="Arial"/>
+                <w:b/>
+                <w:bCs/>
+                <w:sz w:val="22"/>
+                <w:szCs w:val="22"/>
+              </w:rPr>
+            </w:pPr>
+          </w:p>
+          <w:p>
+            <w:pPr>
+              <w:rPr>
+                <w:rFonts w:ascii="Arial" w:hAnsi="Arial" w:cs="Arial"/>
+                <w:b/>
+                <w:bCs/>
+                <w:sz w:val="22"/>
+                <w:szCs w:val="22"/>
+              </w:rPr>
+            </w:pPr>
+            <w:r>
+              <w:rPr>
+                <w:rFonts w:ascii="Arial" w:hAnsi="Arial" w:cs="Arial"/>
+                <w:b/>
+                <w:bCs/>
+                <w:sz w:val="22"/>
+                <w:szCs w:val="22"/>
+              </w:rPr>
+              <w:t>GitHub link</w:t>
+            </w:r>
+          </w:p>
+          <w:p>
+            <w:pPr>
+              <w:rPr>
+                <w:rFonts w:ascii="Arial" w:hAnsi="Arial" w:cs="Arial"/>
+                <w:b/>
+                <w:bCs/>
+                <w:sz w:val="22"/>
+                <w:szCs w:val="22"/>
+              </w:rPr>
+            </w:pPr>
+          </w:p>
+        </w:tc>
+        <w:tc>
+          <w:tcPr>
+            <w:tcW w:w="6681" w:type="dxa"/>
+          </w:tcPr>
+          <w:p>
+            <w:pPr>
+              <w:rPr>
+                <w:rFonts w:ascii="Arial" w:hAnsi="Arial" w:cs="Arial"/>
+                <w:sz w:val="22"/>
+                <w:szCs w:val="22"/>
+              </w:rPr>
+            </w:pPr>
+          </w:p>
+          <w:p>
+            <w:pPr>
+              <w:rPr>
+                <w:rFonts w:ascii="Arial" w:hAnsi="Arial" w:cs="Arial"/>
+                <w:sz w:val="22"/>
+                <w:szCs w:val="22"/>
+              </w:rPr>
+            </w:pPr>
+            <w:hyperlink r:id="rId16" w:history="1">
+              <w:r>
+                <w:rPr>
+                  <w:rStyle w:val="Hyperlink"/>
+                  <w:rFonts w:ascii="Arial" w:hAnsi="Arial" w:cs="Arial"/>
+                  <w:sz w:val="22"/>
+                  <w:szCs w:val="22"/>
+                </w:rPr>
+                <w:t>https://github.com/DongoWongo/NYC-Price-Predictor-MLDP</w:t>
+              </w:r>
+            </w:hyperlink>
+          </w:p>
           <w:p>
             <w:pPr>
               <w:rPr>
@@ -2025,7 +2195,9 @@
                 <w:szCs w:val="22"/>
               </w:rPr>
             </w:pPr>
-            <w:r>
+          </w:p>
+          <w:p>
+            <w:pPr>
               <w:rPr>
                 <w:rFonts w:ascii="Arial" w:hAnsi="Arial" w:cs="Arial"/>
                 <w:b/>
@@ -2033,8 +2205,40 @@
                 <w:sz w:val="22"/>
                 <w:szCs w:val="22"/>
               </w:rPr>
-              <w:t>GitHub link</w:t>
+            </w:pPr>
+            <w:proofErr w:type="spellStart"/>
+            <w:r>
+              <w:rPr>
+                <w:rFonts w:ascii="Arial" w:hAnsi="Arial" w:cs="Arial"/>
+                <w:b/>
+                <w:bCs/>
+                <w:sz w:val="22"/>
+                <w:szCs w:val="22"/>
+              </w:rPr>
+              <w:t>Streamlit</w:t>
             </w:r>
+            <w:proofErr w:type="spellEnd"/>
+            <w:r>
+              <w:rPr>
+                <w:rFonts w:ascii="Arial" w:hAnsi="Arial" w:cs="Arial"/>
+                <w:b/>
+                <w:bCs/>
+                <w:sz w:val="22"/>
+                <w:szCs w:val="22"/>
+              </w:rPr>
+              <w:t xml:space="preserve"> link</w:t>
+            </w:r>
+          </w:p>
+          <w:p>
+            <w:pPr>
+              <w:rPr>
+                <w:rFonts w:ascii="Arial" w:hAnsi="Arial" w:cs="Arial"/>
+                <w:b/>
+                <w:bCs/>
+                <w:sz w:val="22"/>
+                <w:szCs w:val="22"/>
+              </w:rPr>
+            </w:pPr>
           </w:p>
         </w:tc>
         <w:tc>
@@ -2050,39 +2254,26 @@
               </w:rPr>
             </w:pPr>
           </w:p>
-        </w:tc>
-      </w:tr>
-      <w:tr>
-        <w:tc>
-          <w:tcPr>
-            <w:tcW w:w="2335" w:type="dxa"/>
-          </w:tcPr>
           <w:p>
             <w:pPr>
               <w:rPr>
                 <w:rFonts w:ascii="Arial" w:hAnsi="Arial" w:cs="Arial"/>
-                <w:b/>
-                <w:bCs/>
                 <w:sz w:val="22"/>
                 <w:szCs w:val="22"/>
               </w:rPr>
             </w:pPr>
-            <w:r>
-              <w:rPr>
-                <w:rFonts w:ascii="Arial" w:hAnsi="Arial" w:cs="Arial"/>
-                <w:b/>
-                <w:bCs/>
-                <w:sz w:val="22"/>
-                <w:szCs w:val="22"/>
-              </w:rPr>
-              <w:t>Streamlit link</w:t>
-            </w:r>
+            <w:hyperlink r:id="rId17" w:history="1">
+              <w:r>
+                <w:rPr>
+                  <w:rStyle w:val="Hyperlink"/>
+                  <w:rFonts w:ascii="Arial" w:hAnsi="Arial" w:cs="Arial"/>
+                  <w:sz w:val="22"/>
+                  <w:szCs w:val="22"/>
+                </w:rPr>
+                <w:t>https://wyx-nyc-price-predictor-mldp.streamlit.app/</w:t>
+              </w:r>
+            </w:hyperlink>
           </w:p>
-        </w:tc>
-        <w:tc>
-          <w:tcPr>
-            <w:tcW w:w="6681" w:type="dxa"/>
-          </w:tcPr>
           <w:p>
             <w:pPr>
               <w:rPr>
@@ -2158,9 +2349,7 @@
           <w:szCs w:val="22"/>
         </w:rPr>
       </w:pPr>
-    </w:p>
-    <w:p>
-      <w:pPr>
+      <w:r>
         <w:rPr>
           <w:rFonts w:ascii="Arial" w:hAnsi="Arial" w:cs="Arial"/>
           <w:b/>
@@ -2168,8 +2357,45 @@
           <w:sz w:val="22"/>
           <w:szCs w:val="22"/>
         </w:rPr>
-      </w:pPr>
-      <w:r>
+        <w:drawing>
+          <wp:inline distT="0" distB="0" distL="0" distR="0" wp14:anchorId="570B09EF" wp14:editId="633F1931">
+            <wp:extent cx="5731510" cy="2722245"/>
+            <wp:effectExtent l="0" t="0" r="2540" b="1905"/>
+            <wp:docPr id="322018186" name="Picture 1"/>
+            <wp:cNvGraphicFramePr>
+              <a:graphicFrameLocks xmlns:a="http://schemas.openxmlformats.org/drawingml/2006/main" noChangeAspect="1"/>
+            </wp:cNvGraphicFramePr>
+            <a:graphic xmlns:a="http://schemas.openxmlformats.org/drawingml/2006/main">
+              <a:graphicData uri="http://schemas.openxmlformats.org/drawingml/2006/picture">
+                <pic:pic xmlns:pic="http://schemas.openxmlformats.org/drawingml/2006/picture">
+                  <pic:nvPicPr>
+                    <pic:cNvPr id="322018186" name=""/>
+                    <pic:cNvPicPr/>
+                  </pic:nvPicPr>
+                  <pic:blipFill>
+                    <a:blip r:embed="rId18"/>
+                    <a:stretch>
+                      <a:fillRect/>
+                    </a:stretch>
+                  </pic:blipFill>
+                  <pic:spPr>
+                    <a:xfrm>
+                      <a:off x="0" y="0"/>
+                      <a:ext cx="5731510" cy="2722245"/>
+                    </a:xfrm>
+                    <a:prstGeom prst="rect">
+                      <a:avLst/>
+                    </a:prstGeom>
+                  </pic:spPr>
+                </pic:pic>
+              </a:graphicData>
+            </a:graphic>
+          </wp:inline>
+        </w:drawing>
+      </w:r>
+    </w:p>
+    <w:p>
+      <w:pPr>
         <w:rPr>
           <w:rFonts w:ascii="Arial" w:hAnsi="Arial" w:cs="Arial"/>
           <w:b/>
@@ -2177,6 +2403,15 @@
           <w:sz w:val="22"/>
           <w:szCs w:val="22"/>
         </w:rPr>
+      </w:pPr>
+      <w:r>
+        <w:rPr>
+          <w:rFonts w:ascii="Arial" w:hAnsi="Arial" w:cs="Arial"/>
+          <w:b/>
+          <w:bCs/>
+          <w:sz w:val="22"/>
+          <w:szCs w:val="22"/>
+        </w:rPr>
         <w:t>(2) After an option is selected (should show a prediction)</w:t>
       </w:r>
     </w:p>
@@ -2184,24 +2419,21 @@
       <w:pPr>
         <w:rPr>
           <w:rFonts w:ascii="Arial" w:hAnsi="Arial" w:cs="Arial"/>
-          <w:b/>
-          <w:bCs/>
-          <w:sz w:val="22"/>
-          <w:szCs w:val="22"/>
-        </w:rPr>
-      </w:pPr>
-    </w:p>
-    <w:p>
-      <w:pPr>
+          <w:sz w:val="22"/>
+          <w:szCs w:val="22"/>
+        </w:rPr>
+      </w:pPr>
+      <w:r>
         <w:rPr>
           <w:rFonts w:ascii="Arial" w:hAnsi="Arial" w:cs="Arial"/>
-          <w:b/>
-          <w:bCs/>
-          <w:sz w:val="22"/>
-          <w:szCs w:val="22"/>
-        </w:rPr>
-      </w:pPr>
-      <w:r>
+          <w:sz w:val="22"/>
+          <w:szCs w:val="22"/>
+        </w:rPr>
+        <w:t>My website’s prediction</w:t>
+      </w:r>
+    </w:p>
+    <w:p>
+      <w:pPr>
         <w:rPr>
           <w:rFonts w:ascii="Arial" w:hAnsi="Arial" w:cs="Arial"/>
           <w:b/>
@@ -2209,6 +2441,82 @@
           <w:sz w:val="22"/>
           <w:szCs w:val="22"/>
         </w:rPr>
+      </w:pPr>
+      <w:r>
+        <w:rPr>
+          <w:rFonts w:ascii="Arial" w:hAnsi="Arial" w:cs="Arial"/>
+          <w:b/>
+          <w:bCs/>
+          <w:sz w:val="22"/>
+          <w:szCs w:val="22"/>
+        </w:rPr>
+        <w:drawing>
+          <wp:inline distT="0" distB="0" distL="0" distR="0" wp14:anchorId="7C18BD11" wp14:editId="7CE5464D">
+            <wp:extent cx="5731510" cy="2658745"/>
+            <wp:effectExtent l="0" t="0" r="2540" b="8255"/>
+            <wp:docPr id="1036912613" name="Picture 1"/>
+            <wp:cNvGraphicFramePr>
+              <a:graphicFrameLocks xmlns:a="http://schemas.openxmlformats.org/drawingml/2006/main" noChangeAspect="1"/>
+            </wp:cNvGraphicFramePr>
+            <a:graphic xmlns:a="http://schemas.openxmlformats.org/drawingml/2006/main">
+              <a:graphicData uri="http://schemas.openxmlformats.org/drawingml/2006/picture">
+                <pic:pic xmlns:pic="http://schemas.openxmlformats.org/drawingml/2006/picture">
+                  <pic:nvPicPr>
+                    <pic:cNvPr id="1036912613" name=""/>
+                    <pic:cNvPicPr/>
+                  </pic:nvPicPr>
+                  <pic:blipFill>
+                    <a:blip r:embed="rId19"/>
+                    <a:stretch>
+                      <a:fillRect/>
+                    </a:stretch>
+                  </pic:blipFill>
+                  <pic:spPr>
+                    <a:xfrm>
+                      <a:off x="0" y="0"/>
+                      <a:ext cx="5731510" cy="2658745"/>
+                    </a:xfrm>
+                    <a:prstGeom prst="rect">
+                      <a:avLst/>
+                    </a:prstGeom>
+                  </pic:spPr>
+                </pic:pic>
+              </a:graphicData>
+            </a:graphic>
+          </wp:inline>
+        </w:drawing>
+      </w:r>
+    </w:p>
+    <w:p>
+      <w:pPr>
+        <w:rPr>
+          <w:rFonts w:ascii="Arial" w:hAnsi="Arial" w:cs="Arial"/>
+          <w:b/>
+          <w:bCs/>
+          <w:sz w:val="22"/>
+          <w:szCs w:val="22"/>
+        </w:rPr>
+      </w:pPr>
+    </w:p>
+    <w:p>
+      <w:pPr>
+        <w:rPr>
+          <w:rFonts w:ascii="Arial" w:hAnsi="Arial" w:cs="Arial"/>
+          <w:b/>
+          <w:bCs/>
+          <w:sz w:val="22"/>
+          <w:szCs w:val="22"/>
+        </w:rPr>
+      </w:pPr>
+      <w:r>
+        <w:rPr>
+          <w:rFonts w:ascii="Arial" w:hAnsi="Arial" w:cs="Arial"/>
+          <w:b/>
+          <w:bCs/>
+          <w:sz w:val="22"/>
+          <w:szCs w:val="22"/>
+        </w:rPr>
+        <w:lastRenderedPageBreak/>
         <w:t>(3) After another option is selected (should show a change in value for the</w:t>
       </w:r>
     </w:p>
@@ -2237,22 +2545,258 @@
       <w:pPr>
         <w:rPr>
           <w:rFonts w:ascii="Arial" w:hAnsi="Arial" w:cs="Arial"/>
-          <w:b/>
-          <w:bCs/>
-          <w:sz w:val="22"/>
-          <w:szCs w:val="22"/>
-        </w:rPr>
-      </w:pPr>
-    </w:p>
-    <w:p>
-      <w:pPr>
+          <w:sz w:val="22"/>
+          <w:szCs w:val="22"/>
+        </w:rPr>
+      </w:pPr>
+      <w:r>
         <w:rPr>
           <w:rFonts w:ascii="Arial" w:hAnsi="Arial" w:cs="Arial"/>
           <w:sz w:val="22"/>
           <w:szCs w:val="22"/>
-          <w:u w:val="single"/>
-        </w:rPr>
-      </w:pPr>
+        </w:rPr>
+        <w:t>My website’s prediction</w:t>
+      </w:r>
+    </w:p>
+    <w:p>
+      <w:pPr>
+        <w:rPr>
+          <w:rFonts w:ascii="Arial" w:hAnsi="Arial" w:cs="Arial"/>
+          <w:b/>
+          <w:bCs/>
+          <w:sz w:val="22"/>
+          <w:szCs w:val="22"/>
+        </w:rPr>
+      </w:pPr>
+      <w:r>
+        <w:rPr>
+          <w:rFonts w:ascii="Arial" w:hAnsi="Arial" w:cs="Arial"/>
+          <w:b/>
+          <w:bCs/>
+          <w:sz w:val="22"/>
+          <w:szCs w:val="22"/>
+        </w:rPr>
+        <w:drawing>
+          <wp:inline distT="0" distB="0" distL="0" distR="0" wp14:anchorId="286DDB98" wp14:editId="114D45D3">
+            <wp:extent cx="5731510" cy="2749550"/>
+            <wp:effectExtent l="0" t="0" r="2540" b="0"/>
+            <wp:docPr id="2036646951" name="Picture 1"/>
+            <wp:cNvGraphicFramePr>
+              <a:graphicFrameLocks xmlns:a="http://schemas.openxmlformats.org/drawingml/2006/main" noChangeAspect="1"/>
+            </wp:cNvGraphicFramePr>
+            <a:graphic xmlns:a="http://schemas.openxmlformats.org/drawingml/2006/main">
+              <a:graphicData uri="http://schemas.openxmlformats.org/drawingml/2006/picture">
+                <pic:pic xmlns:pic="http://schemas.openxmlformats.org/drawingml/2006/picture">
+                  <pic:nvPicPr>
+                    <pic:cNvPr id="2036646951" name=""/>
+                    <pic:cNvPicPr/>
+                  </pic:nvPicPr>
+                  <pic:blipFill>
+                    <a:blip r:embed="rId20"/>
+                    <a:stretch>
+                      <a:fillRect/>
+                    </a:stretch>
+                  </pic:blipFill>
+                  <pic:spPr>
+                    <a:xfrm>
+                      <a:off x="0" y="0"/>
+                      <a:ext cx="5731510" cy="2749550"/>
+                    </a:xfrm>
+                    <a:prstGeom prst="rect">
+                      <a:avLst/>
+                    </a:prstGeom>
+                  </pic:spPr>
+                </pic:pic>
+              </a:graphicData>
+            </a:graphic>
+          </wp:inline>
+        </w:drawing>
+      </w:r>
+    </w:p>
+    <w:p>
+      <w:pPr>
+        <w:rPr>
+          <w:rFonts w:ascii="Arial" w:hAnsi="Arial" w:cs="Arial"/>
+          <w:sz w:val="22"/>
+          <w:szCs w:val="22"/>
+        </w:rPr>
+      </w:pPr>
+      <w:r>
+        <w:rPr>
+          <w:rFonts w:ascii="Arial" w:hAnsi="Arial" w:cs="Arial"/>
+          <w:sz w:val="22"/>
+          <w:szCs w:val="22"/>
+        </w:rPr>
+        <w:t xml:space="preserve">Actual </w:t>
+      </w:r>
+      <w:proofErr w:type="gramStart"/>
+      <w:r>
+        <w:rPr>
+          <w:rFonts w:ascii="Arial" w:hAnsi="Arial" w:cs="Arial"/>
+          <w:sz w:val="22"/>
+          <w:szCs w:val="22"/>
+        </w:rPr>
+        <w:t>real world</w:t>
+      </w:r>
+      <w:proofErr w:type="gramEnd"/>
+      <w:r>
+        <w:rPr>
+          <w:rFonts w:ascii="Arial" w:hAnsi="Arial" w:cs="Arial"/>
+          <w:sz w:val="22"/>
+          <w:szCs w:val="22"/>
+        </w:rPr>
+        <w:t xml:space="preserve"> price</w:t>
+      </w:r>
+      <w:r>
+        <w:rPr>
+          <w:rFonts w:ascii="Arial" w:hAnsi="Arial" w:cs="Arial"/>
+          <w:sz w:val="22"/>
+          <w:szCs w:val="22"/>
+        </w:rPr>
+        <w:t>s:</w:t>
+      </w:r>
+    </w:p>
+    <w:p>
+      <w:pPr>
+        <w:rPr>
+          <w:rFonts w:ascii="Arial" w:hAnsi="Arial" w:cs="Arial"/>
+          <w:sz w:val="22"/>
+          <w:szCs w:val="22"/>
+        </w:rPr>
+      </w:pPr>
+      <w:r>
+        <w:rPr>
+          <w:rFonts w:ascii="Arial" w:hAnsi="Arial" w:cs="Arial"/>
+          <w:b/>
+          <w:bCs/>
+          <w:sz w:val="22"/>
+          <w:szCs w:val="22"/>
+        </w:rPr>
+        <w:drawing>
+          <wp:inline distT="0" distB="0" distL="0" distR="0" wp14:anchorId="6527540B" wp14:editId="1C17D887">
+            <wp:extent cx="3406655" cy="1727860"/>
+            <wp:effectExtent l="0" t="0" r="3810" b="5715"/>
+            <wp:docPr id="2022498515" name="Picture 1"/>
+            <wp:cNvGraphicFramePr>
+              <a:graphicFrameLocks xmlns:a="http://schemas.openxmlformats.org/drawingml/2006/main" noChangeAspect="1"/>
+            </wp:cNvGraphicFramePr>
+            <a:graphic xmlns:a="http://schemas.openxmlformats.org/drawingml/2006/main">
+              <a:graphicData uri="http://schemas.openxmlformats.org/drawingml/2006/picture">
+                <pic:pic xmlns:pic="http://schemas.openxmlformats.org/drawingml/2006/picture">
+                  <pic:nvPicPr>
+                    <pic:cNvPr id="1030641700" name=""/>
+                    <pic:cNvPicPr/>
+                  </pic:nvPicPr>
+                  <pic:blipFill>
+                    <a:blip r:embed="rId21"/>
+                    <a:stretch>
+                      <a:fillRect/>
+                    </a:stretch>
+                  </pic:blipFill>
+                  <pic:spPr>
+                    <a:xfrm>
+                      <a:off x="0" y="0"/>
+                      <a:ext cx="3408969" cy="1729034"/>
+                    </a:xfrm>
+                    <a:prstGeom prst="rect">
+                      <a:avLst/>
+                    </a:prstGeom>
+                  </pic:spPr>
+                </pic:pic>
+              </a:graphicData>
+            </a:graphic>
+          </wp:inline>
+        </w:drawing>
+      </w:r>
+    </w:p>
+    <w:p>
+      <w:pPr>
+        <w:rPr>
+          <w:rFonts w:ascii="Arial" w:hAnsi="Arial" w:cs="Arial"/>
+          <w:sz w:val="22"/>
+          <w:szCs w:val="22"/>
+        </w:rPr>
+      </w:pPr>
+      <w:r>
+        <w:rPr>
+          <w:rFonts w:ascii="Arial" w:hAnsi="Arial" w:cs="Arial"/>
+          <w:b/>
+          <w:bCs/>
+          <w:sz w:val="22"/>
+          <w:szCs w:val="22"/>
+        </w:rPr>
+        <w:drawing>
+          <wp:inline distT="0" distB="0" distL="0" distR="0" wp14:anchorId="6E1A28D2" wp14:editId="79B2AFB6">
+            <wp:extent cx="5057916" cy="2042556"/>
+            <wp:effectExtent l="0" t="0" r="0" b="0"/>
+            <wp:docPr id="942019306" name="Picture 1"/>
+            <wp:cNvGraphicFramePr>
+              <a:graphicFrameLocks xmlns:a="http://schemas.openxmlformats.org/drawingml/2006/main" noChangeAspect="1"/>
+            </wp:cNvGraphicFramePr>
+            <a:graphic xmlns:a="http://schemas.openxmlformats.org/drawingml/2006/main">
+              <a:graphicData uri="http://schemas.openxmlformats.org/drawingml/2006/picture">
+                <pic:pic xmlns:pic="http://schemas.openxmlformats.org/drawingml/2006/picture">
+                  <pic:nvPicPr>
+                    <pic:cNvPr id="942019306" name=""/>
+                    <pic:cNvPicPr/>
+                  </pic:nvPicPr>
+                  <pic:blipFill>
+                    <a:blip r:embed="rId22"/>
+                    <a:stretch>
+                      <a:fillRect/>
+                    </a:stretch>
+                  </pic:blipFill>
+                  <pic:spPr>
+                    <a:xfrm>
+                      <a:off x="0" y="0"/>
+                      <a:ext cx="5094503" cy="2057331"/>
+                    </a:xfrm>
+                    <a:prstGeom prst="rect">
+                      <a:avLst/>
+                    </a:prstGeom>
+                  </pic:spPr>
+                </pic:pic>
+              </a:graphicData>
+            </a:graphic>
+          </wp:inline>
+        </w:drawing>
+      </w:r>
+    </w:p>
+    <w:p>
+      <w:pPr>
+        <w:rPr>
+          <w:rFonts w:ascii="Arial" w:hAnsi="Arial" w:cs="Arial"/>
+          <w:sz w:val="22"/>
+          <w:szCs w:val="22"/>
+        </w:rPr>
+      </w:pPr>
+      <w:r>
+        <w:rPr>
+          <w:rFonts w:ascii="Arial" w:hAnsi="Arial" w:cs="Arial"/>
+          <w:sz w:val="22"/>
+          <w:szCs w:val="22"/>
+        </w:rPr>
+        <w:t>Long Island City:  1,112,706 vs 850000 (actual)</w:t>
+      </w:r>
+    </w:p>
+    <w:p>
+      <w:pPr>
+        <w:rPr>
+          <w:rFonts w:ascii="Arial" w:hAnsi="Arial" w:cs="Arial"/>
+          <w:b/>
+          <w:bCs/>
+          <w:sz w:val="22"/>
+          <w:szCs w:val="22"/>
+        </w:rPr>
+      </w:pPr>
+      <w:r>
+        <w:rPr>
+          <w:rFonts w:ascii="Arial" w:hAnsi="Arial" w:cs="Arial"/>
+          <w:sz w:val="22"/>
+          <w:szCs w:val="22"/>
+        </w:rPr>
+        <w:t>Forest Hills: 488,998 vs 430,000 (actual)</w:t>
+      </w:r>
       <w:r>
         <w:rPr>
           <w:rFonts w:ascii="Arial" w:hAnsi="Arial" w:cs="Arial"/>
@@ -2280,9 +2824,49 @@
           <w:rFonts w:ascii="Arial" w:hAnsi="Arial" w:cs="Arial"/>
         </w:rPr>
       </w:pPr>
+      <w:r>
+        <w:rPr>
+          <w:rFonts w:ascii="Arial" w:hAnsi="Arial" w:cs="Arial"/>
+        </w:rPr>
+        <w:drawing>
+          <wp:inline distT="0" distB="0" distL="0" distR="0" wp14:anchorId="3E9AE910" wp14:editId="61492C09">
+            <wp:extent cx="5731510" cy="3658870"/>
+            <wp:effectExtent l="0" t="0" r="2540" b="0"/>
+            <wp:docPr id="1875279183" name="Picture 1"/>
+            <wp:cNvGraphicFramePr>
+              <a:graphicFrameLocks xmlns:a="http://schemas.openxmlformats.org/drawingml/2006/main" noChangeAspect="1"/>
+            </wp:cNvGraphicFramePr>
+            <a:graphic xmlns:a="http://schemas.openxmlformats.org/drawingml/2006/main">
+              <a:graphicData uri="http://schemas.openxmlformats.org/drawingml/2006/picture">
+                <pic:pic xmlns:pic="http://schemas.openxmlformats.org/drawingml/2006/picture">
+                  <pic:nvPicPr>
+                    <pic:cNvPr id="1875279183" name=""/>
+                    <pic:cNvPicPr/>
+                  </pic:nvPicPr>
+                  <pic:blipFill>
+                    <a:blip r:embed="rId23"/>
+                    <a:stretch>
+                      <a:fillRect/>
+                    </a:stretch>
+                  </pic:blipFill>
+                  <pic:spPr>
+                    <a:xfrm>
+                      <a:off x="0" y="0"/>
+                      <a:ext cx="5731510" cy="3658870"/>
+                    </a:xfrm>
+                    <a:prstGeom prst="rect">
+                      <a:avLst/>
+                    </a:prstGeom>
+                  </pic:spPr>
+                </pic:pic>
+              </a:graphicData>
+            </a:graphic>
+          </wp:inline>
+        </w:drawing>
+      </w:r>
     </w:p>
     <w:sectPr>
-      <w:headerReference w:type="default" r:id="rId15"/>
+      <w:headerReference w:type="default" r:id="rId24"/>
       <w:pgSz w:w="11906" w:h="16838"/>
       <w:pgMar w:top="1440" w:right="1440" w:bottom="1440" w:left="1440" w:header="720" w:footer="720" w:gutter="0"/>
       <w:cols w:space="720"/>
@@ -3165,7 +3749,6 @@
   <w:style w:type="character" w:default="1" w:styleId="DefaultParagraphFont">
     <w:name w:val="Default Paragraph Font"/>
     <w:uiPriority w:val="1"/>
-    <w:semiHidden/>
     <w:unhideWhenUsed/>
   </w:style>
   <w:style w:type="table" w:default="1" w:styleId="TableNormal">
@@ -3608,6 +4191,29 @@
       <w:szCs w:val="20"/>
     </w:rPr>
   </w:style>
+  <w:style w:type="character" w:styleId="Hyperlink">
+    <w:name w:val="Hyperlink"/>
+    <w:basedOn w:val="DefaultParagraphFont"/>
+    <w:uiPriority w:val="99"/>
+    <w:unhideWhenUsed/>
+    <w:rsid w:val="00105638"/>
+    <w:rPr>
+      <w:color w:val="467886" w:themeColor="hyperlink"/>
+      <w:u w:val="single"/>
+    </w:rPr>
+  </w:style>
+  <w:style w:type="character" w:styleId="UnresolvedMention">
+    <w:name w:val="Unresolved Mention"/>
+    <w:basedOn w:val="DefaultParagraphFont"/>
+    <w:uiPriority w:val="99"/>
+    <w:semiHidden/>
+    <w:unhideWhenUsed/>
+    <w:rsid w:val="00105638"/>
+    <w:rPr>
+      <w:color w:val="605E5C"/>
+      <w:shd w:val="clear" w:color="auto" w:fill="E1DFDD"/>
+    </w:rPr>
+  </w:style>
 </w:styles>
 </file>
 
@@ -3927,18 +4533,18 @@
 </file>
 
 <file path=customXml/item1.xml><?xml version="1.0" encoding="utf-8"?>
+<p:properties xmlns:p="http://schemas.microsoft.com/office/2006/metadata/properties" xmlns:xsi="http://www.w3.org/2001/XMLSchema-instance" xmlns:pc="http://schemas.microsoft.com/office/infopath/2007/PartnerControls">
+  <documentManagement/>
+</p:properties>
+</file>
+
+<file path=customXml/item2.xml><?xml version="1.0" encoding="utf-8"?>
 <?mso-contentType ?>
 <FormTemplates xmlns="http://schemas.microsoft.com/sharepoint/v3/contenttype/forms">
   <Display>DocumentLibraryForm</Display>
   <Edit>DocumentLibraryForm</Edit>
   <New>DocumentLibraryForm</New>
 </FormTemplates>
-</file>
-
-<file path=customXml/item2.xml><?xml version="1.0" encoding="utf-8"?>
-<p:properties xmlns:p="http://schemas.microsoft.com/office/2006/metadata/properties" xmlns:xsi="http://www.w3.org/2001/XMLSchema-instance" xmlns:pc="http://schemas.microsoft.com/office/infopath/2007/PartnerControls">
-  <documentManagement/>
-</p:properties>
 </file>
 
 <file path=customXml/item3.xml><?xml version="1.0" encoding="utf-8"?>
@@ -4104,18 +4710,18 @@
 </file>
 
 <file path=customXml/itemProps1.xml><?xml version="1.0" encoding="utf-8"?>
-<ds:datastoreItem xmlns:ds="http://schemas.openxmlformats.org/officeDocument/2006/customXml" ds:itemID="{7BDF9320-02E3-45FE-BA80-EB3A0EF3B181}">
+<ds:datastoreItem xmlns:ds="http://schemas.openxmlformats.org/officeDocument/2006/customXml" ds:itemID="{8E01AADA-C075-4CD4-AE01-CA261893014F}">
   <ds:schemaRefs>
-    <ds:schemaRef ds:uri="http://schemas.microsoft.com/sharepoint/v3/contenttype/forms"/>
+    <ds:schemaRef ds:uri="http://schemas.microsoft.com/office/2006/metadata/properties"/>
+    <ds:schemaRef ds:uri="http://schemas.microsoft.com/office/infopath/2007/PartnerControls"/>
   </ds:schemaRefs>
 </ds:datastoreItem>
 </file>
 
 <file path=customXml/itemProps2.xml><?xml version="1.0" encoding="utf-8"?>
-<ds:datastoreItem xmlns:ds="http://schemas.openxmlformats.org/officeDocument/2006/customXml" ds:itemID="{8E01AADA-C075-4CD4-AE01-CA261893014F}">
+<ds:datastoreItem xmlns:ds="http://schemas.openxmlformats.org/officeDocument/2006/customXml" ds:itemID="{7BDF9320-02E3-45FE-BA80-EB3A0EF3B181}">
   <ds:schemaRefs>
-    <ds:schemaRef ds:uri="http://schemas.microsoft.com/office/2006/metadata/properties"/>
-    <ds:schemaRef ds:uri="http://schemas.microsoft.com/office/infopath/2007/PartnerControls"/>
+    <ds:schemaRef ds:uri="http://schemas.microsoft.com/sharepoint/v3/contenttype/forms"/>
   </ds:schemaRefs>
 </ds:datastoreItem>
 </file>

</xml_diff>